<commit_message>
Creation of working plan
</commit_message>
<xml_diff>
--- a/phase2_planning.docx
+++ b/phase2_planning.docx
@@ -538,6 +538,1214 @@
         <w:t xml:space="preserve"> the impact of internet access on intra-EU trade in digitally deliverable services from 2013 to 2023. The main objective is to explore how internet connectivity influences digital services trade flows within the EU, using a novel combination of trade and internet coverage datasets.</w:t>
       </w:r>
     </w:p>
+    <w:tbl>
+      <w:tblPr>
+        <w:tblStyle w:val="TableGrid"/>
+        <w:tblW w:w="0" w:type="auto"/>
+        <w:tblLook w:val="04A0" w:firstRow="1" w:lastRow="0" w:firstColumn="1" w:lastColumn="0" w:noHBand="0" w:noVBand="1"/>
+      </w:tblPr>
+      <w:tblGrid>
+        <w:gridCol w:w="1778"/>
+        <w:gridCol w:w="1798"/>
+        <w:gridCol w:w="2549"/>
+        <w:gridCol w:w="1760"/>
+        <w:gridCol w:w="1465"/>
+      </w:tblGrid>
+      <w:tr>
+        <w:tc>
+          <w:tcPr>
+            <w:tcW w:w="1778" w:type="dxa"/>
+          </w:tcPr>
+          <w:p>
+            <w:pPr>
+              <w:rPr>
+                <w:b/>
+                <w:bCs/>
+              </w:rPr>
+            </w:pPr>
+            <w:r>
+              <w:rPr>
+                <w:b/>
+                <w:bCs/>
+              </w:rPr>
+              <w:t>Source</w:t>
+            </w:r>
+          </w:p>
+        </w:tc>
+        <w:tc>
+          <w:tcPr>
+            <w:tcW w:w="1811" w:type="dxa"/>
+          </w:tcPr>
+          <w:p>
+            <w:pPr>
+              <w:rPr>
+                <w:b/>
+                <w:bCs/>
+              </w:rPr>
+            </w:pPr>
+            <w:r>
+              <w:rPr>
+                <w:b/>
+                <w:bCs/>
+              </w:rPr>
+              <w:t>Data set name</w:t>
+            </w:r>
+          </w:p>
+        </w:tc>
+        <w:tc>
+          <w:tcPr>
+            <w:tcW w:w="2581" w:type="dxa"/>
+          </w:tcPr>
+          <w:p>
+            <w:pPr>
+              <w:rPr>
+                <w:b/>
+                <w:bCs/>
+              </w:rPr>
+            </w:pPr>
+            <w:r>
+              <w:rPr>
+                <w:b/>
+                <w:bCs/>
+              </w:rPr>
+              <w:t>Description</w:t>
+            </w:r>
+          </w:p>
+        </w:tc>
+        <w:tc>
+          <w:tcPr>
+            <w:tcW w:w="1794" w:type="dxa"/>
+          </w:tcPr>
+          <w:p>
+            <w:pPr>
+              <w:rPr>
+                <w:b/>
+                <w:bCs/>
+              </w:rPr>
+            </w:pPr>
+            <w:r>
+              <w:rPr>
+                <w:b/>
+                <w:bCs/>
+              </w:rPr>
+              <w:t xml:space="preserve">Number of </w:t>
+            </w:r>
+            <w:proofErr w:type="spellStart"/>
+            <w:r>
+              <w:rPr>
+                <w:b/>
+                <w:bCs/>
+              </w:rPr>
+              <w:t>Obs</w:t>
+            </w:r>
+            <w:proofErr w:type="spellEnd"/>
+          </w:p>
+        </w:tc>
+        <w:tc>
+          <w:tcPr>
+            <w:tcW w:w="1386" w:type="dxa"/>
+          </w:tcPr>
+          <w:p>
+            <w:pPr>
+              <w:rPr>
+                <w:b/>
+                <w:bCs/>
+              </w:rPr>
+            </w:pPr>
+            <w:r>
+              <w:rPr>
+                <w:b/>
+                <w:bCs/>
+              </w:rPr>
+              <w:t>Number of variables</w:t>
+            </w:r>
+          </w:p>
+        </w:tc>
+      </w:tr>
+      <w:tr>
+        <w:tc>
+          <w:tcPr>
+            <w:tcW w:w="1778" w:type="dxa"/>
+          </w:tcPr>
+          <w:p>
+            <w:r>
+              <w:t>OECD</w:t>
+            </w:r>
+          </w:p>
+        </w:tc>
+        <w:tc>
+          <w:tcPr>
+            <w:tcW w:w="1811" w:type="dxa"/>
+          </w:tcPr>
+          <w:p>
+            <w:hyperlink r:id="rId5" w:history="1">
+              <w:r>
+                <w:rPr>
+                  <w:rStyle w:val="Hyperlink"/>
+                </w:rPr>
+                <w:t>International trade in services dataset</w:t>
+              </w:r>
+            </w:hyperlink>
+          </w:p>
+        </w:tc>
+        <w:tc>
+          <w:tcPr>
+            <w:tcW w:w="2581" w:type="dxa"/>
+          </w:tcPr>
+          <w:p>
+            <w:r>
+              <w:t xml:space="preserve">Annual trade in services statistics in OECD countries. </w:t>
+            </w:r>
+          </w:p>
+          <w:p/>
+        </w:tc>
+        <w:tc>
+          <w:tcPr>
+            <w:tcW w:w="1794" w:type="dxa"/>
+          </w:tcPr>
+          <w:p>
+            <w:r>
+              <w:t xml:space="preserve">`N </w:t>
+            </w:r>
+            <w:proofErr w:type="gramStart"/>
+            <w:r>
+              <w:t>ROW(</w:t>
+            </w:r>
+            <w:proofErr w:type="gramEnd"/>
+            <w:r>
+              <w:t>)`</w:t>
+            </w:r>
+          </w:p>
+        </w:tc>
+        <w:tc>
+          <w:tcPr>
+            <w:tcW w:w="1386" w:type="dxa"/>
+          </w:tcPr>
+          <w:p>
+            <w:r>
+              <w:t xml:space="preserve">`N </w:t>
+            </w:r>
+            <w:proofErr w:type="gramStart"/>
+            <w:r>
+              <w:t>COLUMN(</w:t>
+            </w:r>
+            <w:proofErr w:type="gramEnd"/>
+            <w:r>
+              <w:t>)`</w:t>
+            </w:r>
+          </w:p>
+        </w:tc>
+      </w:tr>
+      <w:tr>
+        <w:tc>
+          <w:tcPr>
+            <w:tcW w:w="1778" w:type="dxa"/>
+          </w:tcPr>
+          <w:p>
+            <w:r>
+              <w:rPr>
+                <w:lang w:val="en-US"/>
+              </w:rPr>
+              <w:t>EUROSTAT</w:t>
+            </w:r>
+          </w:p>
+        </w:tc>
+        <w:tc>
+          <w:tcPr>
+            <w:tcW w:w="1811" w:type="dxa"/>
+          </w:tcPr>
+          <w:p>
+            <w:hyperlink r:id="rId6" w:history="1">
+              <w:r>
+                <w:rPr>
+                  <w:rStyle w:val="Hyperlink"/>
+                  <w:lang w:val="en-US"/>
+                </w:rPr>
+                <w:t>Broadband internet coverage by speed</w:t>
+              </w:r>
+            </w:hyperlink>
+          </w:p>
+        </w:tc>
+        <w:tc>
+          <w:tcPr>
+            <w:tcW w:w="2581" w:type="dxa"/>
+          </w:tcPr>
+          <w:p>
+            <w:pPr>
+              <w:rPr>
+                <w:lang w:val="en-US"/>
+              </w:rPr>
+            </w:pPr>
+            <w:r>
+              <w:rPr>
+                <w:lang w:val="en-US"/>
+              </w:rPr>
+              <w:t xml:space="preserve">Annual percentage of households with 100 </w:t>
+            </w:r>
+            <w:proofErr w:type="spellStart"/>
+            <w:r>
+              <w:rPr>
+                <w:lang w:val="en-US"/>
+              </w:rPr>
+              <w:t>mbs</w:t>
+            </w:r>
+            <w:proofErr w:type="spellEnd"/>
+            <w:r>
+              <w:rPr>
+                <w:lang w:val="en-US"/>
+              </w:rPr>
+              <w:t xml:space="preserve"> or higher internet connection</w:t>
+            </w:r>
+            <w:r>
+              <w:rPr>
+                <w:lang w:val="en-US"/>
+              </w:rPr>
+              <w:t>.</w:t>
+            </w:r>
+          </w:p>
+          <w:p>
+            <w:pPr>
+              <w:rPr>
+                <w:lang w:val="en-US"/>
+              </w:rPr>
+            </w:pPr>
+          </w:p>
+        </w:tc>
+        <w:tc>
+          <w:tcPr>
+            <w:tcW w:w="1794" w:type="dxa"/>
+          </w:tcPr>
+          <w:p>
+            <w:pPr>
+              <w:rPr>
+                <w:lang w:val="en-US"/>
+              </w:rPr>
+            </w:pPr>
+          </w:p>
+        </w:tc>
+        <w:tc>
+          <w:tcPr>
+            <w:tcW w:w="1386" w:type="dxa"/>
+          </w:tcPr>
+          <w:p>
+            <w:pPr>
+              <w:rPr>
+                <w:lang w:val="en-US"/>
+              </w:rPr>
+            </w:pPr>
+          </w:p>
+        </w:tc>
+      </w:tr>
+      <w:tr>
+        <w:tc>
+          <w:tcPr>
+            <w:tcW w:w="1778" w:type="dxa"/>
+          </w:tcPr>
+          <w:p>
+            <w:pPr>
+              <w:rPr>
+                <w:lang w:val="fr-FR"/>
+              </w:rPr>
+            </w:pPr>
+            <w:r>
+              <w:rPr>
+                <w:lang w:val="fr-FR"/>
+              </w:rPr>
+              <w:t>Centre d'études prospectives et d'informations internationales (CEPII)</w:t>
+            </w:r>
+          </w:p>
+        </w:tc>
+        <w:tc>
+          <w:tcPr>
+            <w:tcW w:w="1811" w:type="dxa"/>
+          </w:tcPr>
+          <w:p>
+            <w:hyperlink r:id="rId7" w:history="1">
+              <w:r>
+                <w:rPr>
+                  <w:rStyle w:val="Hyperlink"/>
+                </w:rPr>
+                <w:t>The CEPII Gravity database</w:t>
+              </w:r>
+            </w:hyperlink>
+          </w:p>
+        </w:tc>
+        <w:tc>
+          <w:tcPr>
+            <w:tcW w:w="2581" w:type="dxa"/>
+          </w:tcPr>
+          <w:p>
+            <w:pPr>
+              <w:rPr>
+                <w:lang w:val="en-US"/>
+              </w:rPr>
+            </w:pPr>
+            <w:r>
+              <w:t>For any pair of countries, from 1948 to 2020, Gravity provides all the information required to estimate gravity equations: trade flows, geographical distances, trade facilitation measures, macroeconomic indicators, etc...</w:t>
+            </w:r>
+          </w:p>
+          <w:p>
+            <w:pPr>
+              <w:rPr>
+                <w:lang w:val="en-US"/>
+              </w:rPr>
+            </w:pPr>
+          </w:p>
+        </w:tc>
+        <w:tc>
+          <w:tcPr>
+            <w:tcW w:w="1794" w:type="dxa"/>
+          </w:tcPr>
+          <w:p/>
+        </w:tc>
+        <w:tc>
+          <w:tcPr>
+            <w:tcW w:w="1386" w:type="dxa"/>
+          </w:tcPr>
+          <w:p/>
+        </w:tc>
+      </w:tr>
+      <w:tr>
+        <w:tc>
+          <w:tcPr>
+            <w:tcW w:w="1778" w:type="dxa"/>
+          </w:tcPr>
+          <w:p>
+            <w:pPr>
+              <w:rPr>
+                <w:lang w:val="en-US"/>
+              </w:rPr>
+            </w:pPr>
+            <w:r>
+              <w:rPr>
+                <w:lang w:val="en-US"/>
+              </w:rPr>
+              <w:t>IMF</w:t>
+            </w:r>
+          </w:p>
+        </w:tc>
+        <w:tc>
+          <w:tcPr>
+            <w:tcW w:w="1811" w:type="dxa"/>
+          </w:tcPr>
+          <w:p>
+            <w:r>
+              <w:t> </w:t>
+            </w:r>
+            <w:hyperlink r:id="rId8" w:history="1">
+              <w:r>
+                <w:rPr>
+                  <w:rStyle w:val="Hyperlink"/>
+                </w:rPr>
+                <w:t>World Economic Outlook 2024</w:t>
+              </w:r>
+            </w:hyperlink>
+          </w:p>
+        </w:tc>
+        <w:tc>
+          <w:tcPr>
+            <w:tcW w:w="2581" w:type="dxa"/>
+          </w:tcPr>
+          <w:p>
+            <w:r>
+              <w:t xml:space="preserve">The World Economic Outlook (WEO) is a survey of prospects and policies by the IMF staff, usually published twice a year, with updates in between. It presents analyses and projections of the </w:t>
+            </w:r>
+            <w:r>
+              <w:lastRenderedPageBreak/>
+              <w:t>world economy in the near and medium term, which are integral elements of the IMF’s surveillance of economic developments and policies in its member countries and of the global economic system.</w:t>
+            </w:r>
+          </w:p>
+        </w:tc>
+        <w:tc>
+          <w:tcPr>
+            <w:tcW w:w="1794" w:type="dxa"/>
+          </w:tcPr>
+          <w:p/>
+        </w:tc>
+        <w:tc>
+          <w:tcPr>
+            <w:tcW w:w="1386" w:type="dxa"/>
+          </w:tcPr>
+          <w:p/>
+        </w:tc>
+      </w:tr>
+    </w:tbl>
+    <w:p/>
+    <w:p>
+      <w:pPr>
+        <w:pStyle w:val="ListParagraph"/>
+        <w:numPr>
+          <w:ilvl w:val="0"/>
+          <w:numId w:val="2"/>
+        </w:numPr>
+        <w:rPr>
+          <w:rFonts w:ascii="Cambria Math" w:hAnsi="Cambria Math" w:cs="Cambria Math"/>
+          <w:sz w:val="22"/>
+          <w:szCs w:val="22"/>
+          <w:lang w:val="en-US"/>
+        </w:rPr>
+      </w:pPr>
+      <w:proofErr w:type="spellStart"/>
+      <w:r>
+        <w:rPr>
+          <w:sz w:val="22"/>
+          <w:szCs w:val="22"/>
+          <w:lang w:val="en-US"/>
+        </w:rPr>
+        <w:t>digital_trade</w:t>
+      </w:r>
+      <w:proofErr w:type="spellEnd"/>
+      <w:r>
+        <w:rPr>
+          <w:sz w:val="22"/>
+          <w:szCs w:val="22"/>
+          <w:lang w:val="en-US"/>
+        </w:rPr>
+        <w:t>_</w:t>
+      </w:r>
+      <w:r>
+        <w:rPr>
+          <w:rFonts w:ascii="Cambria Math" w:hAnsi="Cambria Math" w:cs="Cambria Math"/>
+          <w:sz w:val="22"/>
+          <w:szCs w:val="22"/>
+          <w:lang w:val="en-US"/>
+        </w:rPr>
+        <w:t>𝑖𝑗𝑡</w:t>
+      </w:r>
+      <w:r>
+        <w:rPr>
+          <w:sz w:val="22"/>
+          <w:szCs w:val="22"/>
+          <w:lang w:val="en-US"/>
+        </w:rPr>
+        <w:t xml:space="preserve"> = bilateral digital</w:t>
+      </w:r>
+      <w:r>
+        <w:rPr>
+          <w:sz w:val="22"/>
+          <w:szCs w:val="22"/>
+          <w:lang w:val="en-US"/>
+        </w:rPr>
+        <w:t>ly deliverable</w:t>
+      </w:r>
+      <w:r>
+        <w:rPr>
+          <w:sz w:val="22"/>
+          <w:szCs w:val="22"/>
+          <w:lang w:val="en-US"/>
+        </w:rPr>
+        <w:t xml:space="preserve"> trade between country </w:t>
+      </w:r>
+      <w:proofErr w:type="spellStart"/>
+      <w:r>
+        <w:rPr>
+          <w:sz w:val="22"/>
+          <w:szCs w:val="22"/>
+          <w:lang w:val="en-US"/>
+        </w:rPr>
+        <w:t>i</w:t>
+      </w:r>
+      <w:proofErr w:type="spellEnd"/>
+      <w:r>
+        <w:rPr>
+          <w:sz w:val="22"/>
+          <w:szCs w:val="22"/>
+          <w:lang w:val="en-US"/>
+        </w:rPr>
+        <w:t xml:space="preserve"> and j in year t</w:t>
+      </w:r>
+    </w:p>
+    <w:p>
+      <w:pPr>
+        <w:pStyle w:val="ListParagraph"/>
+        <w:numPr>
+          <w:ilvl w:val="0"/>
+          <w:numId w:val="2"/>
+        </w:numPr>
+        <w:rPr>
+          <w:rFonts w:ascii="Cambria Math" w:hAnsi="Cambria Math" w:cs="Cambria Math"/>
+          <w:sz w:val="22"/>
+          <w:szCs w:val="22"/>
+          <w:lang w:val="en-US"/>
+        </w:rPr>
+      </w:pPr>
+      <w:r>
+        <w:rPr>
+          <w:sz w:val="22"/>
+          <w:szCs w:val="22"/>
+          <w:lang w:val="en-US"/>
+        </w:rPr>
+        <w:t>distance_</w:t>
+      </w:r>
+      <w:r>
+        <w:rPr>
+          <w:rFonts w:ascii="Cambria Math" w:hAnsi="Cambria Math" w:cs="Cambria Math"/>
+          <w:sz w:val="22"/>
+          <w:szCs w:val="22"/>
+          <w:lang w:val="en-US"/>
+        </w:rPr>
+        <w:t>𝑖𝑗</w:t>
+      </w:r>
+      <w:r>
+        <w:rPr>
+          <w:sz w:val="22"/>
+          <w:szCs w:val="22"/>
+          <w:lang w:val="en-US"/>
+        </w:rPr>
+        <w:t xml:space="preserve">   = distance between countries </w:t>
+      </w:r>
+      <w:proofErr w:type="spellStart"/>
+      <w:r>
+        <w:rPr>
+          <w:sz w:val="22"/>
+          <w:szCs w:val="22"/>
+          <w:lang w:val="en-US"/>
+        </w:rPr>
+        <w:t>i</w:t>
+      </w:r>
+      <w:proofErr w:type="spellEnd"/>
+      <w:r>
+        <w:rPr>
+          <w:sz w:val="22"/>
+          <w:szCs w:val="22"/>
+          <w:lang w:val="en-US"/>
+        </w:rPr>
+        <w:t xml:space="preserve"> and j in year t</w:t>
+      </w:r>
+    </w:p>
+    <w:p>
+      <w:pPr>
+        <w:pStyle w:val="ListParagraph"/>
+        <w:numPr>
+          <w:ilvl w:val="0"/>
+          <w:numId w:val="2"/>
+        </w:numPr>
+        <w:rPr>
+          <w:sz w:val="22"/>
+          <w:szCs w:val="22"/>
+          <w:lang w:val="en-US"/>
+        </w:rPr>
+      </w:pPr>
+      <w:proofErr w:type="spellStart"/>
+      <w:r>
+        <w:rPr>
+          <w:sz w:val="22"/>
+          <w:szCs w:val="22"/>
+          <w:lang w:val="en-US"/>
+        </w:rPr>
+        <w:t>gdp_pc</w:t>
+      </w:r>
+      <w:proofErr w:type="spellEnd"/>
+      <w:r>
+        <w:rPr>
+          <w:sz w:val="22"/>
+          <w:szCs w:val="22"/>
+          <w:lang w:val="en-US"/>
+        </w:rPr>
+        <w:t>_</w:t>
+      </w:r>
+      <w:r>
+        <w:rPr>
+          <w:rFonts w:ascii="Cambria Math" w:hAnsi="Cambria Math" w:cs="Cambria Math"/>
+          <w:sz w:val="22"/>
+          <w:szCs w:val="22"/>
+          <w:lang w:val="en-US"/>
+        </w:rPr>
+        <w:t>𝑖𝑡</w:t>
+      </w:r>
+      <w:r>
+        <w:rPr>
+          <w:sz w:val="22"/>
+          <w:szCs w:val="22"/>
+          <w:lang w:val="en-US"/>
+        </w:rPr>
+        <w:t xml:space="preserve"> = GDP per capita country </w:t>
+      </w:r>
+      <w:proofErr w:type="spellStart"/>
+      <w:r>
+        <w:rPr>
+          <w:sz w:val="22"/>
+          <w:szCs w:val="22"/>
+          <w:lang w:val="en-US"/>
+        </w:rPr>
+        <w:t>i</w:t>
+      </w:r>
+      <w:proofErr w:type="spellEnd"/>
+      <w:r>
+        <w:rPr>
+          <w:sz w:val="22"/>
+          <w:szCs w:val="22"/>
+          <w:lang w:val="en-US"/>
+        </w:rPr>
+        <w:t xml:space="preserve"> in year t</w:t>
+      </w:r>
+    </w:p>
+    <w:p>
+      <w:pPr>
+        <w:pStyle w:val="ListParagraph"/>
+        <w:numPr>
+          <w:ilvl w:val="0"/>
+          <w:numId w:val="2"/>
+        </w:numPr>
+        <w:rPr>
+          <w:sz w:val="22"/>
+          <w:szCs w:val="22"/>
+          <w:lang w:val="en-US"/>
+        </w:rPr>
+      </w:pPr>
+      <w:proofErr w:type="spellStart"/>
+      <w:r>
+        <w:rPr>
+          <w:sz w:val="22"/>
+          <w:szCs w:val="22"/>
+          <w:lang w:val="en-US"/>
+        </w:rPr>
+        <w:t>gdp_pc</w:t>
+      </w:r>
+      <w:proofErr w:type="spellEnd"/>
+      <w:r>
+        <w:rPr>
+          <w:sz w:val="22"/>
+          <w:szCs w:val="22"/>
+          <w:lang w:val="en-US"/>
+        </w:rPr>
+        <w:t xml:space="preserve"> _</w:t>
+      </w:r>
+      <w:r>
+        <w:rPr>
+          <w:rFonts w:ascii="Cambria Math" w:hAnsi="Cambria Math" w:cs="Cambria Math"/>
+          <w:sz w:val="22"/>
+          <w:szCs w:val="22"/>
+          <w:lang w:val="en-US"/>
+        </w:rPr>
+        <w:t>𝑗𝑡</w:t>
+      </w:r>
+      <w:r>
+        <w:rPr>
+          <w:sz w:val="22"/>
+          <w:szCs w:val="22"/>
+          <w:lang w:val="en-US"/>
+        </w:rPr>
+        <w:t xml:space="preserve"> = GDP per capita country j in year t</w:t>
+      </w:r>
+    </w:p>
+    <w:p>
+      <w:pPr>
+        <w:pStyle w:val="ListParagraph"/>
+        <w:numPr>
+          <w:ilvl w:val="0"/>
+          <w:numId w:val="2"/>
+        </w:numPr>
+        <w:rPr>
+          <w:sz w:val="22"/>
+          <w:szCs w:val="22"/>
+          <w:lang w:val="en-US"/>
+        </w:rPr>
+      </w:pPr>
+      <w:r>
+        <w:rPr>
+          <w:sz w:val="22"/>
+          <w:szCs w:val="22"/>
+          <w:lang w:val="en-US"/>
+        </w:rPr>
+        <w:t>factor(year_</w:t>
+      </w:r>
+      <w:r>
+        <w:rPr>
+          <w:rFonts w:ascii="Cambria Math" w:hAnsi="Cambria Math" w:cs="Cambria Math"/>
+          <w:sz w:val="22"/>
+          <w:szCs w:val="22"/>
+          <w:lang w:val="en-US"/>
+        </w:rPr>
+        <w:t>𝑡</w:t>
+      </w:r>
+      <w:r>
+        <w:rPr>
+          <w:sz w:val="22"/>
+          <w:szCs w:val="22"/>
+          <w:lang w:val="en-US"/>
+        </w:rPr>
+        <w:t>) = Fixed effects of year t</w:t>
+      </w:r>
+    </w:p>
+    <w:p>
+      <w:pPr>
+        <w:pStyle w:val="ListParagraph"/>
+        <w:numPr>
+          <w:ilvl w:val="0"/>
+          <w:numId w:val="2"/>
+        </w:numPr>
+        <w:rPr>
+          <w:sz w:val="22"/>
+          <w:szCs w:val="22"/>
+          <w:lang w:val="en-US"/>
+        </w:rPr>
+      </w:pPr>
+      <w:proofErr w:type="spellStart"/>
+      <w:r>
+        <w:rPr>
+          <w:sz w:val="22"/>
+          <w:szCs w:val="22"/>
+          <w:lang w:val="en-US"/>
+        </w:rPr>
+        <w:t>same_continent</w:t>
+      </w:r>
+      <w:proofErr w:type="spellEnd"/>
+      <w:r>
+        <w:rPr>
+          <w:sz w:val="22"/>
+          <w:szCs w:val="22"/>
+          <w:lang w:val="en-US"/>
+        </w:rPr>
+        <w:t xml:space="preserve"> _</w:t>
+      </w:r>
+      <w:r>
+        <w:rPr>
+          <w:rFonts w:ascii="Cambria Math" w:hAnsi="Cambria Math" w:cs="Cambria Math"/>
+          <w:sz w:val="22"/>
+          <w:szCs w:val="22"/>
+          <w:lang w:val="en-US"/>
+        </w:rPr>
+        <w:t>𝑖𝑗</w:t>
+      </w:r>
+      <w:r>
+        <w:rPr>
+          <w:sz w:val="22"/>
+          <w:szCs w:val="22"/>
+          <w:lang w:val="en-US"/>
+        </w:rPr>
+        <w:t xml:space="preserve"> = 1 if countries </w:t>
+      </w:r>
+      <w:proofErr w:type="spellStart"/>
+      <w:r>
+        <w:rPr>
+          <w:sz w:val="22"/>
+          <w:szCs w:val="22"/>
+          <w:lang w:val="en-US"/>
+        </w:rPr>
+        <w:t>i</w:t>
+      </w:r>
+      <w:proofErr w:type="spellEnd"/>
+      <w:r>
+        <w:rPr>
+          <w:sz w:val="22"/>
+          <w:szCs w:val="22"/>
+          <w:lang w:val="en-US"/>
+        </w:rPr>
+        <w:t xml:space="preserve"> and j are in the same continent</w:t>
+      </w:r>
+    </w:p>
+    <w:p>
+      <w:pPr>
+        <w:pStyle w:val="ListParagraph"/>
+        <w:numPr>
+          <w:ilvl w:val="0"/>
+          <w:numId w:val="2"/>
+        </w:numPr>
+        <w:rPr>
+          <w:sz w:val="22"/>
+          <w:szCs w:val="22"/>
+          <w:lang w:val="en-US"/>
+        </w:rPr>
+      </w:pPr>
+      <w:r>
+        <w:rPr>
+          <w:sz w:val="22"/>
+          <w:szCs w:val="22"/>
+          <w:lang w:val="en-US"/>
+        </w:rPr>
+        <w:t>contiguity_</w:t>
+      </w:r>
+      <w:r>
+        <w:rPr>
+          <w:rFonts w:ascii="Cambria Math" w:hAnsi="Cambria Math" w:cs="Cambria Math"/>
+          <w:sz w:val="22"/>
+          <w:szCs w:val="22"/>
+          <w:lang w:val="en-US"/>
+        </w:rPr>
+        <w:t>𝑖𝑗</w:t>
+      </w:r>
+      <w:r>
+        <w:rPr>
+          <w:sz w:val="22"/>
+          <w:szCs w:val="22"/>
+          <w:lang w:val="en-US"/>
+        </w:rPr>
+        <w:t xml:space="preserve"> = 1 if countries </w:t>
+      </w:r>
+      <w:proofErr w:type="spellStart"/>
+      <w:r>
+        <w:rPr>
+          <w:sz w:val="22"/>
+          <w:szCs w:val="22"/>
+          <w:lang w:val="en-US"/>
+        </w:rPr>
+        <w:t>i</w:t>
+      </w:r>
+      <w:proofErr w:type="spellEnd"/>
+      <w:r>
+        <w:rPr>
+          <w:sz w:val="22"/>
+          <w:szCs w:val="22"/>
+          <w:lang w:val="en-US"/>
+        </w:rPr>
+        <w:t xml:space="preserve"> and j are neighboring countries</w:t>
+      </w:r>
+    </w:p>
+    <w:p>
+      <w:pPr>
+        <w:pStyle w:val="ListParagraph"/>
+        <w:numPr>
+          <w:ilvl w:val="0"/>
+          <w:numId w:val="2"/>
+        </w:numPr>
+        <w:rPr>
+          <w:sz w:val="22"/>
+          <w:szCs w:val="22"/>
+          <w:lang w:val="en-US"/>
+        </w:rPr>
+      </w:pPr>
+      <w:proofErr w:type="spellStart"/>
+      <w:r>
+        <w:rPr>
+          <w:sz w:val="22"/>
+          <w:szCs w:val="22"/>
+          <w:lang w:val="en-US"/>
+        </w:rPr>
+        <w:t>common_language</w:t>
+      </w:r>
+      <w:proofErr w:type="spellEnd"/>
+      <w:r>
+        <w:rPr>
+          <w:sz w:val="22"/>
+          <w:szCs w:val="22"/>
+          <w:lang w:val="en-US"/>
+        </w:rPr>
+        <w:t>_</w:t>
+      </w:r>
+      <w:r>
+        <w:rPr>
+          <w:rFonts w:ascii="Cambria Math" w:hAnsi="Cambria Math" w:cs="Cambria Math"/>
+          <w:sz w:val="22"/>
+          <w:szCs w:val="22"/>
+          <w:lang w:val="en-US"/>
+        </w:rPr>
+        <w:t>𝑖𝑗</w:t>
+      </w:r>
+      <w:r>
+        <w:rPr>
+          <w:sz w:val="22"/>
+          <w:szCs w:val="22"/>
+          <w:lang w:val="en-US"/>
+        </w:rPr>
+        <w:t xml:space="preserve"> = 1 if countries </w:t>
+      </w:r>
+      <w:proofErr w:type="spellStart"/>
+      <w:r>
+        <w:rPr>
+          <w:sz w:val="22"/>
+          <w:szCs w:val="22"/>
+          <w:lang w:val="en-US"/>
+        </w:rPr>
+        <w:t>i</w:t>
+      </w:r>
+      <w:proofErr w:type="spellEnd"/>
+      <w:r>
+        <w:rPr>
+          <w:sz w:val="22"/>
+          <w:szCs w:val="22"/>
+          <w:lang w:val="en-US"/>
+        </w:rPr>
+        <w:t xml:space="preserve"> and j share common language</w:t>
+      </w:r>
+    </w:p>
+    <w:p>
+      <w:pPr>
+        <w:pStyle w:val="ListParagraph"/>
+        <w:numPr>
+          <w:ilvl w:val="0"/>
+          <w:numId w:val="2"/>
+        </w:numPr>
+        <w:rPr>
+          <w:sz w:val="22"/>
+          <w:szCs w:val="22"/>
+          <w:lang w:val="en-US"/>
+        </w:rPr>
+      </w:pPr>
+      <w:proofErr w:type="spellStart"/>
+      <w:r>
+        <w:rPr>
+          <w:sz w:val="22"/>
+          <w:szCs w:val="22"/>
+          <w:lang w:val="en-US"/>
+        </w:rPr>
+        <w:t>digital_serv_world</w:t>
+      </w:r>
+      <w:proofErr w:type="spellEnd"/>
+      <w:r>
+        <w:rPr>
+          <w:sz w:val="22"/>
+          <w:szCs w:val="22"/>
+          <w:lang w:val="en-US"/>
+        </w:rPr>
+        <w:t>_</w:t>
+      </w:r>
+      <w:r>
+        <w:rPr>
+          <w:rFonts w:ascii="Cambria Math" w:hAnsi="Cambria Math" w:cs="Cambria Math"/>
+          <w:sz w:val="22"/>
+          <w:szCs w:val="22"/>
+          <w:lang w:val="en-US"/>
+        </w:rPr>
+        <w:t>𝑖𝑡</w:t>
+      </w:r>
+      <w:r>
+        <w:rPr>
+          <w:sz w:val="22"/>
+          <w:szCs w:val="22"/>
+          <w:lang w:val="en-US"/>
+        </w:rPr>
+        <w:t xml:space="preserve"> = total digital services trade with partner world of country </w:t>
+      </w:r>
+      <w:proofErr w:type="spellStart"/>
+      <w:r>
+        <w:rPr>
+          <w:sz w:val="22"/>
+          <w:szCs w:val="22"/>
+          <w:lang w:val="en-US"/>
+        </w:rPr>
+        <w:t>i</w:t>
+      </w:r>
+      <w:proofErr w:type="spellEnd"/>
+      <w:r>
+        <w:rPr>
+          <w:sz w:val="22"/>
+          <w:szCs w:val="22"/>
+          <w:lang w:val="en-US"/>
+        </w:rPr>
+        <w:t xml:space="preserve"> in year t</w:t>
+      </w:r>
+    </w:p>
+    <w:p>
+      <w:pPr>
+        <w:pStyle w:val="ListParagraph"/>
+        <w:numPr>
+          <w:ilvl w:val="0"/>
+          <w:numId w:val="2"/>
+        </w:numPr>
+        <w:rPr>
+          <w:sz w:val="22"/>
+          <w:szCs w:val="22"/>
+          <w:lang w:val="en-US"/>
+        </w:rPr>
+      </w:pPr>
+      <w:proofErr w:type="spellStart"/>
+      <w:r>
+        <w:rPr>
+          <w:sz w:val="22"/>
+          <w:szCs w:val="22"/>
+          <w:lang w:val="en-US"/>
+        </w:rPr>
+        <w:t>digital_serv_world</w:t>
+      </w:r>
+      <w:proofErr w:type="spellEnd"/>
+      <w:r>
+        <w:rPr>
+          <w:sz w:val="22"/>
+          <w:szCs w:val="22"/>
+          <w:lang w:val="en-US"/>
+        </w:rPr>
+        <w:t xml:space="preserve">_ </w:t>
+      </w:r>
+      <w:r>
+        <w:rPr>
+          <w:rFonts w:ascii="Cambria Math" w:hAnsi="Cambria Math" w:cs="Cambria Math"/>
+          <w:sz w:val="22"/>
+          <w:szCs w:val="22"/>
+          <w:lang w:val="en-US"/>
+        </w:rPr>
+        <w:t>𝑗𝑡</w:t>
+      </w:r>
+      <w:r>
+        <w:rPr>
+          <w:sz w:val="22"/>
+          <w:szCs w:val="22"/>
+          <w:lang w:val="en-US"/>
+        </w:rPr>
+        <w:t xml:space="preserve"> = total digital services trade with partner world of country j in year t</w:t>
+      </w:r>
+    </w:p>
+    <w:p>
+      <w:pPr>
+        <w:pStyle w:val="ListParagraph"/>
+        <w:numPr>
+          <w:ilvl w:val="0"/>
+          <w:numId w:val="2"/>
+        </w:numPr>
+        <w:rPr>
+          <w:sz w:val="22"/>
+          <w:szCs w:val="22"/>
+          <w:lang w:val="en-US"/>
+        </w:rPr>
+      </w:pPr>
+      <w:r>
+        <w:rPr>
+          <w:sz w:val="22"/>
+          <w:szCs w:val="22"/>
+          <w:lang w:val="en-US"/>
+        </w:rPr>
+        <w:t xml:space="preserve">factor(partner) = fixed effects of country j </w:t>
+      </w:r>
+    </w:p>
+    <w:p>
+      <w:pPr>
+        <w:pStyle w:val="ListParagraph"/>
+        <w:numPr>
+          <w:ilvl w:val="0"/>
+          <w:numId w:val="2"/>
+        </w:numPr>
+        <w:rPr>
+          <w:sz w:val="22"/>
+          <w:szCs w:val="22"/>
+          <w:lang w:val="en-US"/>
+        </w:rPr>
+      </w:pPr>
+      <w:proofErr w:type="spellStart"/>
+      <w:r>
+        <w:rPr>
+          <w:sz w:val="22"/>
+          <w:szCs w:val="22"/>
+          <w:lang w:val="en-US"/>
+        </w:rPr>
+        <w:t>internet_coverage</w:t>
+      </w:r>
+      <w:proofErr w:type="spellEnd"/>
+      <w:r>
+        <w:rPr>
+          <w:sz w:val="22"/>
+          <w:szCs w:val="22"/>
+          <w:lang w:val="en-US"/>
+        </w:rPr>
+        <w:t xml:space="preserve">_ </w:t>
+      </w:r>
+      <w:r>
+        <w:rPr>
+          <w:rFonts w:ascii="Cambria Math" w:hAnsi="Cambria Math" w:cs="Cambria Math"/>
+          <w:sz w:val="22"/>
+          <w:szCs w:val="22"/>
+          <w:lang w:val="en-US"/>
+        </w:rPr>
+        <w:t>𝑖𝑡</w:t>
+      </w:r>
+      <w:r>
+        <w:rPr>
+          <w:sz w:val="22"/>
+          <w:szCs w:val="22"/>
+          <w:lang w:val="en-US"/>
+        </w:rPr>
+        <w:t xml:space="preserve"> = internet coverage in country </w:t>
+      </w:r>
+      <w:proofErr w:type="spellStart"/>
+      <w:r>
+        <w:rPr>
+          <w:sz w:val="22"/>
+          <w:szCs w:val="22"/>
+          <w:lang w:val="en-US"/>
+        </w:rPr>
+        <w:t>i</w:t>
+      </w:r>
+      <w:proofErr w:type="spellEnd"/>
+      <w:r>
+        <w:rPr>
+          <w:sz w:val="22"/>
+          <w:szCs w:val="22"/>
+          <w:lang w:val="en-US"/>
+        </w:rPr>
+        <w:t xml:space="preserve"> in year t</w:t>
+      </w:r>
+    </w:p>
+    <w:p>
+      <w:pPr>
+        <w:pStyle w:val="ListParagraph"/>
+        <w:numPr>
+          <w:ilvl w:val="0"/>
+          <w:numId w:val="2"/>
+        </w:numPr>
+        <w:rPr>
+          <w:sz w:val="22"/>
+          <w:szCs w:val="22"/>
+          <w:lang w:val="en-US"/>
+        </w:rPr>
+      </w:pPr>
+      <w:proofErr w:type="spellStart"/>
+      <w:r>
+        <w:rPr>
+          <w:sz w:val="22"/>
+          <w:szCs w:val="22"/>
+          <w:lang w:val="en-US"/>
+        </w:rPr>
+        <w:t>internet_coverage</w:t>
+      </w:r>
+      <w:proofErr w:type="spellEnd"/>
+      <w:r>
+        <w:rPr>
+          <w:sz w:val="22"/>
+          <w:szCs w:val="22"/>
+          <w:lang w:val="en-US"/>
+        </w:rPr>
+        <w:t xml:space="preserve">_ </w:t>
+      </w:r>
+      <w:r>
+        <w:rPr>
+          <w:rFonts w:ascii="Cambria Math" w:hAnsi="Cambria Math" w:cs="Cambria Math"/>
+          <w:sz w:val="22"/>
+          <w:szCs w:val="22"/>
+          <w:lang w:val="en-US"/>
+        </w:rPr>
+        <w:t>𝑗𝑡</w:t>
+      </w:r>
+      <w:r>
+        <w:rPr>
+          <w:sz w:val="22"/>
+          <w:szCs w:val="22"/>
+          <w:lang w:val="en-US"/>
+        </w:rPr>
+        <w:t xml:space="preserve"> = internet coverage in country j in year t</w:t>
+      </w:r>
+    </w:p>
+    <w:p>
+      <w:pPr>
+        <w:pStyle w:val="ListParagraph"/>
+        <w:numPr>
+          <w:ilvl w:val="0"/>
+          <w:numId w:val="2"/>
+        </w:numPr>
+        <w:rPr>
+          <w:sz w:val="22"/>
+          <w:szCs w:val="22"/>
+          <w:lang w:val="en-US"/>
+        </w:rPr>
+      </w:pPr>
+      <w:r>
+        <w:rPr>
+          <w:rFonts w:ascii="Cambria Math" w:hAnsi="Cambria Math" w:cs="Cambria Math"/>
+          <w:sz w:val="22"/>
+          <w:szCs w:val="22"/>
+          <w:lang w:val="en-US"/>
+        </w:rPr>
+        <w:t xml:space="preserve">𝜀𝑖𝑗 = </w:t>
+      </w:r>
+      <w:r>
+        <w:rPr>
+          <w:rFonts w:cs="Cambria Math"/>
+          <w:sz w:val="22"/>
+          <w:szCs w:val="22"/>
+          <w:lang w:val="en-US"/>
+        </w:rPr>
+        <w:t>error term</w:t>
+      </w:r>
+    </w:p>
+    <w:p/>
     <w:sectPr>
       <w:pgSz w:w="12240" w:h="15840"/>
       <w:pgMar w:top="1440" w:right="1440" w:bottom="1440" w:left="1440" w:header="720" w:footer="720" w:gutter="0"/>
@@ -551,6 +1759,119 @@
 <file path=word/numbering.xml><?xml version="1.0" encoding="utf-8"?>
 <w:numbering xmlns:wpc="http://schemas.microsoft.com/office/word/2010/wordprocessingCanvas" xmlns:cx="http://schemas.microsoft.com/office/drawing/2014/chartex" xmlns:cx1="http://schemas.microsoft.com/office/drawing/2015/9/8/chartex" xmlns:cx2="http://schemas.microsoft.com/office/drawing/2015/10/21/chartex" xmlns:cx3="http://schemas.microsoft.com/office/drawing/2016/5/9/chartex" xmlns:cx4="http://schemas.microsoft.com/office/drawing/2016/5/10/chartex" xmlns:cx5="http://schemas.microsoft.com/office/drawing/2016/5/11/chartex" xmlns:cx6="http://schemas.microsoft.com/office/drawing/2016/5/12/chartex" xmlns:cx7="http://schemas.microsoft.com/office/drawing/2016/5/13/chartex" xmlns:cx8="http://schemas.microsoft.com/office/drawing/2016/5/14/chartex" xmlns:mc="http://schemas.openxmlformats.org/markup-compatibility/2006" xmlns:aink="http://schemas.microsoft.com/office/drawing/2016/ink" xmlns:am3d="http://schemas.microsoft.com/office/drawing/2017/model3d" xmlns:o="urn:schemas-microsoft-com:office:office" xmlns:oel="http://schemas.microsoft.com/office/2019/extlst" xmlns:r="http://schemas.openxmlformats.org/officeDocument/2006/relationships" xmlns:m="http://schemas.openxmlformats.org/officeDocument/2006/math" xmlns:v="urn:schemas-microsoft-com:vml" xmlns:wp14="http://schemas.microsoft.com/office/word/2010/wordprocessingDrawing" xmlns:wp="http://schemas.openxmlformats.org/drawingml/2006/wordprocessingDrawing" xmlns:w10="urn:schemas-microsoft-com:office:word" xmlns:w="http://schemas.openxmlformats.org/wordprocessingml/2006/main" xmlns:w14="http://schemas.microsoft.com/office/word/2010/wordml" xmlns:w15="http://schemas.microsoft.com/office/word/2012/wordml" xmlns:w16cex="http://schemas.microsoft.com/office/word/2018/wordml/cex" xmlns:w16cid="http://schemas.microsoft.com/office/word/2016/wordml/cid" xmlns:w16="http://schemas.microsoft.com/office/word/2018/wordml" xmlns:w16du="http://schemas.microsoft.com/office/word/2023/wordml/word16du" xmlns:w16sdtdh="http://schemas.microsoft.com/office/word/2020/wordml/sdtdatahash" xmlns:w16se="http://schemas.microsoft.com/office/word/2015/wordml/symex" xmlns:wpg="http://schemas.microsoft.com/office/word/2010/wordprocessingGroup" xmlns:wpi="http://schemas.microsoft.com/office/word/2010/wordprocessingInk" xmlns:wne="http://schemas.microsoft.com/office/word/2006/wordml" xmlns:wps="http://schemas.microsoft.com/office/word/2010/wordprocessingShape" mc:Ignorable="w14 w15 w16se w16cid w16 w16cex w16sdtdh w16du wp14">
   <w:abstractNum w:abstractNumId="0" w15:restartNumberingAfterBreak="0">
+    <w:nsid w:val="613E64C4"/>
+    <w:multiLevelType w:val="hybridMultilevel"/>
+    <w:tmpl w:val="0E8AFE9A"/>
+    <w:lvl w:ilvl="0" w:tplc="04090001">
+      <w:start w:val="1"/>
+      <w:numFmt w:val="bullet"/>
+      <w:lvlText w:val=""/>
+      <w:lvlJc w:val="left"/>
+      <w:pPr>
+        <w:ind w:left="720" w:hanging="360"/>
+      </w:pPr>
+      <w:rPr>
+        <w:rFonts w:ascii="Symbol" w:hAnsi="Symbol" w:hint="default"/>
+      </w:rPr>
+    </w:lvl>
+    <w:lvl w:ilvl="1" w:tplc="04090003" w:tentative="1">
+      <w:start w:val="1"/>
+      <w:numFmt w:val="bullet"/>
+      <w:lvlText w:val="o"/>
+      <w:lvlJc w:val="left"/>
+      <w:pPr>
+        <w:ind w:left="1440" w:hanging="360"/>
+      </w:pPr>
+      <w:rPr>
+        <w:rFonts w:ascii="Courier New" w:hAnsi="Courier New" w:cs="Courier New" w:hint="default"/>
+      </w:rPr>
+    </w:lvl>
+    <w:lvl w:ilvl="2" w:tplc="04090005" w:tentative="1">
+      <w:start w:val="1"/>
+      <w:numFmt w:val="bullet"/>
+      <w:lvlText w:val=""/>
+      <w:lvlJc w:val="left"/>
+      <w:pPr>
+        <w:ind w:left="2160" w:hanging="360"/>
+      </w:pPr>
+      <w:rPr>
+        <w:rFonts w:ascii="Wingdings" w:hAnsi="Wingdings" w:hint="default"/>
+      </w:rPr>
+    </w:lvl>
+    <w:lvl w:ilvl="3" w:tplc="04090001" w:tentative="1">
+      <w:start w:val="1"/>
+      <w:numFmt w:val="bullet"/>
+      <w:lvlText w:val=""/>
+      <w:lvlJc w:val="left"/>
+      <w:pPr>
+        <w:ind w:left="2880" w:hanging="360"/>
+      </w:pPr>
+      <w:rPr>
+        <w:rFonts w:ascii="Symbol" w:hAnsi="Symbol" w:hint="default"/>
+      </w:rPr>
+    </w:lvl>
+    <w:lvl w:ilvl="4" w:tplc="04090003" w:tentative="1">
+      <w:start w:val="1"/>
+      <w:numFmt w:val="bullet"/>
+      <w:lvlText w:val="o"/>
+      <w:lvlJc w:val="left"/>
+      <w:pPr>
+        <w:ind w:left="3600" w:hanging="360"/>
+      </w:pPr>
+      <w:rPr>
+        <w:rFonts w:ascii="Courier New" w:hAnsi="Courier New" w:cs="Courier New" w:hint="default"/>
+      </w:rPr>
+    </w:lvl>
+    <w:lvl w:ilvl="5" w:tplc="04090005" w:tentative="1">
+      <w:start w:val="1"/>
+      <w:numFmt w:val="bullet"/>
+      <w:lvlText w:val=""/>
+      <w:lvlJc w:val="left"/>
+      <w:pPr>
+        <w:ind w:left="4320" w:hanging="360"/>
+      </w:pPr>
+      <w:rPr>
+        <w:rFonts w:ascii="Wingdings" w:hAnsi="Wingdings" w:hint="default"/>
+      </w:rPr>
+    </w:lvl>
+    <w:lvl w:ilvl="6" w:tplc="04090001" w:tentative="1">
+      <w:start w:val="1"/>
+      <w:numFmt w:val="bullet"/>
+      <w:lvlText w:val=""/>
+      <w:lvlJc w:val="left"/>
+      <w:pPr>
+        <w:ind w:left="5040" w:hanging="360"/>
+      </w:pPr>
+      <w:rPr>
+        <w:rFonts w:ascii="Symbol" w:hAnsi="Symbol" w:hint="default"/>
+      </w:rPr>
+    </w:lvl>
+    <w:lvl w:ilvl="7" w:tplc="04090003" w:tentative="1">
+      <w:start w:val="1"/>
+      <w:numFmt w:val="bullet"/>
+      <w:lvlText w:val="o"/>
+      <w:lvlJc w:val="left"/>
+      <w:pPr>
+        <w:ind w:left="5760" w:hanging="360"/>
+      </w:pPr>
+      <w:rPr>
+        <w:rFonts w:ascii="Courier New" w:hAnsi="Courier New" w:cs="Courier New" w:hint="default"/>
+      </w:rPr>
+    </w:lvl>
+    <w:lvl w:ilvl="8" w:tplc="04090005" w:tentative="1">
+      <w:start w:val="1"/>
+      <w:numFmt w:val="bullet"/>
+      <w:lvlText w:val=""/>
+      <w:lvlJc w:val="left"/>
+      <w:pPr>
+        <w:ind w:left="6480" w:hanging="360"/>
+      </w:pPr>
+      <w:rPr>
+        <w:rFonts w:ascii="Wingdings" w:hAnsi="Wingdings" w:hint="default"/>
+      </w:rPr>
+    </w:lvl>
+  </w:abstractNum>
+  <w:abstractNum w:abstractNumId="1" w15:restartNumberingAfterBreak="0">
     <w:nsid w:val="71CB39A5"/>
     <w:multiLevelType w:val="multilevel"/>
     <w:tmpl w:val="4082300E"/>
@@ -700,6 +2021,9 @@
     </w:lvl>
   </w:abstractNum>
   <w:num w:numId="1" w16cid:durableId="1767534063">
+    <w:abstractNumId w:val="1"/>
+  </w:num>
+  <w:num w:numId="2" w16cid:durableId="482042101">
     <w:abstractNumId w:val="0"/>
   </w:num>
 </w:numbering>
@@ -1311,6 +2635,7 @@
   <w:style w:type="character" w:default="1" w:styleId="DefaultParagraphFont">
     <w:name w:val="Default Paragraph Font"/>
     <w:uiPriority w:val="1"/>
+    <w:semiHidden/>
     <w:unhideWhenUsed/>
   </w:style>
   <w:style w:type="table" w:default="1" w:styleId="TableNormal">
@@ -1659,6 +2984,25 @@
       <w:color w:val="605E5C"/>
       <w:shd w:val="clear" w:color="auto" w:fill="E1DFDD"/>
     </w:rPr>
+  </w:style>
+  <w:style w:type="table" w:styleId="TableGrid">
+    <w:name w:val="Table Grid"/>
+    <w:basedOn w:val="TableNormal"/>
+    <w:uiPriority w:val="39"/>
+    <w:rsid w:val="00B26841"/>
+    <w:pPr>
+      <w:spacing w:after="0" w:line="240" w:lineRule="auto"/>
+    </w:pPr>
+    <w:tblPr>
+      <w:tblBorders>
+        <w:top w:val="single" w:sz="4" w:space="0" w:color="auto"/>
+        <w:left w:val="single" w:sz="4" w:space="0" w:color="auto"/>
+        <w:bottom w:val="single" w:sz="4" w:space="0" w:color="auto"/>
+        <w:right w:val="single" w:sz="4" w:space="0" w:color="auto"/>
+        <w:insideH w:val="single" w:sz="4" w:space="0" w:color="auto"/>
+        <w:insideV w:val="single" w:sz="4" w:space="0" w:color="auto"/>
+      </w:tblBorders>
+    </w:tblPr>
   </w:style>
 </w:styles>
 </file>

</xml_diff>